<commit_message>
Adição da nova api de ws2_32
</commit_message>
<xml_diff>
--- a/Programas Incompatíveis.docx
+++ b/Programas Incompatíveis.docx
@@ -227,6 +227,22 @@
         <w:t>Xampp</w:t>
       </w:r>
       <w:proofErr w:type="spellEnd"/>
+      <w:r>
+        <w:t xml:space="preserve"> - </w:t>
+      </w:r>
+      <w:proofErr w:type="spellStart"/>
+      <w:r>
+        <w:t>Aparamentente</w:t>
+      </w:r>
+      <w:proofErr w:type="spellEnd"/>
+      <w:r>
+        <w:t xml:space="preserve"> </w:t>
+      </w:r>
+      <w:proofErr w:type="spellStart"/>
+      <w:r>
+        <w:t>funciona</w:t>
+      </w:r>
+      <w:proofErr w:type="spellEnd"/>
     </w:p>
     <w:p>
       <w:pPr>
@@ -340,6 +356,42 @@
           <w:u w:val="single"/>
         </w:rPr>
         <w:t>Origin</w:t>
+      </w:r>
+    </w:p>
+    <w:p>
+      <w:pPr>
+        <w:pStyle w:val="PargrafodaLista"/>
+        <w:numPr>
+          <w:ilvl w:val="0"/>
+          <w:numId w:val="1"/>
+        </w:numPr>
+        <w:rPr>
+          <w:u w:val="single"/>
+        </w:rPr>
+      </w:pPr>
+      <w:r>
+        <w:rPr>
+          <w:u w:val="single"/>
+        </w:rPr>
+        <w:t>Adobe Photoshop CC</w:t>
+      </w:r>
+    </w:p>
+    <w:p>
+      <w:pPr>
+        <w:pStyle w:val="PargrafodaLista"/>
+        <w:numPr>
+          <w:ilvl w:val="0"/>
+          <w:numId w:val="1"/>
+        </w:numPr>
+        <w:rPr>
+          <w:u w:val="single"/>
+        </w:rPr>
+      </w:pPr>
+      <w:r>
+        <w:rPr>
+          <w:u w:val="single"/>
+        </w:rPr>
+        <w:t>Adobe Reader DC</w:t>
       </w:r>
     </w:p>
     <w:p>

</xml_diff>

<commit_message>
Atualização da api vtdll
</commit_message>
<xml_diff>
--- a/Programas Incompatíveis.docx
+++ b/Programas Incompatíveis.docx
@@ -392,6 +392,29 @@
           <w:u w:val="single"/>
         </w:rPr>
         <w:t>Adobe Reader DC</w:t>
+      </w:r>
+    </w:p>
+    <w:p>
+      <w:pPr>
+        <w:pStyle w:val="PargrafodaLista"/>
+        <w:numPr>
+          <w:ilvl w:val="0"/>
+          <w:numId w:val="1"/>
+        </w:numPr>
+        <w:rPr>
+          <w:u w:val="single"/>
+        </w:rPr>
+      </w:pPr>
+      <w:proofErr w:type="spellStart"/>
+      <w:r>
+        <w:rPr>
+          <w:u w:val="single"/>
+        </w:rPr>
+        <w:t>Cmake</w:t>
+      </w:r>
+      <w:proofErr w:type="spellEnd"/>
+      <w:r>
+        <w:t xml:space="preserve"> 2.8.12 +</w:t>
       </w:r>
     </w:p>
     <w:p>

</xml_diff>

<commit_message>
Melhorias gerais, corração de bugs da kernel32 (ainda vai dar um pau) e outros
</commit_message>
<xml_diff>
--- a/Programas Incompatíveis.docx
+++ b/Programas Incompatíveis.docx
@@ -156,6 +156,18 @@
           <w:numId w:val="1"/>
         </w:numPr>
       </w:pPr>
+      <w:r>
+        <w:t>Pro Evolution Soccer 2016</w:t>
+      </w:r>
+    </w:p>
+    <w:p>
+      <w:pPr>
+        <w:pStyle w:val="PargrafodaLista"/>
+        <w:numPr>
+          <w:ilvl w:val="0"/>
+          <w:numId w:val="1"/>
+        </w:numPr>
+      </w:pPr>
       <w:proofErr w:type="spellStart"/>
       <w:r>
         <w:t>Itunes</w:t>
@@ -415,6 +427,21 @@
       <w:proofErr w:type="spellEnd"/>
       <w:r>
         <w:t xml:space="preserve"> 2.8.12 +</w:t>
+      </w:r>
+    </w:p>
+    <w:p>
+      <w:pPr>
+        <w:pStyle w:val="PargrafodaLista"/>
+        <w:numPr>
+          <w:ilvl w:val="0"/>
+          <w:numId w:val="1"/>
+        </w:numPr>
+        <w:rPr>
+          <w:u w:val="single"/>
+        </w:rPr>
+      </w:pPr>
+      <w:r>
+        <w:t>Folder Compare</w:t>
       </w:r>
     </w:p>
     <w:p>

</xml_diff>